<commit_message>
Nova branch de desenvolvimento
</commit_message>
<xml_diff>
--- a/utfpr-modelo-word.docx
+++ b/utfpr-modelo-word.docx
@@ -1,6 +1,6 @@
 
 <file path=word/document.xml><?xml version="1.0" encoding="utf-8"?>
-<w:document xmlns:wpc="http://schemas.microsoft.com/office/word/2010/wordprocessingCanvas" xmlns:mc="http://schemas.openxmlformats.org/markup-compatibility/2006" xmlns:o="urn:schemas-microsoft-com:office:office" xmlns:r="http://schemas.openxmlformats.org/officeDocument/2006/relationships" xmlns:m="http://schemas.openxmlformats.org/officeDocument/2006/math" xmlns:v="urn:schemas-microsoft-com:vml" xmlns:wp14="http://schemas.microsoft.com/office/word/2010/wordprocessingDrawing" xmlns:wp="http://schemas.openxmlformats.org/drawingml/2006/wordprocessingDrawing" xmlns:w10="urn:schemas-microsoft-com:office:word" xmlns:w="http://schemas.openxmlformats.org/wordprocessingml/2006/main" xmlns:w14="http://schemas.microsoft.com/office/word/2010/wordml" xmlns:w15="http://schemas.microsoft.com/office/word/2012/wordml" xmlns:wpg="http://schemas.microsoft.com/office/word/2010/wordprocessingGroup" xmlns:wpi="http://schemas.microsoft.com/office/word/2010/wordprocessingInk" xmlns:wne="http://schemas.microsoft.com/office/word/2006/wordml" xmlns:wps="http://schemas.microsoft.com/office/word/2010/wordprocessingShape" mc:Ignorable="w14 w15 wp14">
+<w:document xmlns:wpc="http://schemas.microsoft.com/office/word/2010/wordprocessingCanvas" xmlns:cx="http://schemas.microsoft.com/office/drawing/2014/chartex" xmlns:cx1="http://schemas.microsoft.com/office/drawing/2015/9/8/chartex" xmlns:cx2="http://schemas.microsoft.com/office/drawing/2015/10/21/chartex" xmlns:cx3="http://schemas.microsoft.com/office/drawing/2016/5/9/chartex" xmlns:cx4="http://schemas.microsoft.com/office/drawing/2016/5/10/chartex" xmlns:cx5="http://schemas.microsoft.com/office/drawing/2016/5/11/chartex" xmlns:cx6="http://schemas.microsoft.com/office/drawing/2016/5/12/chartex" xmlns:cx7="http://schemas.microsoft.com/office/drawing/2016/5/13/chartex" xmlns:cx8="http://schemas.microsoft.com/office/drawing/2016/5/14/chartex" xmlns:mc="http://schemas.openxmlformats.org/markup-compatibility/2006" xmlns:aink="http://schemas.microsoft.com/office/drawing/2016/ink" xmlns:am3d="http://schemas.microsoft.com/office/drawing/2017/model3d" xmlns:o="urn:schemas-microsoft-com:office:office" xmlns:r="http://schemas.openxmlformats.org/officeDocument/2006/relationships" xmlns:m="http://schemas.openxmlformats.org/officeDocument/2006/math" xmlns:v="urn:schemas-microsoft-com:vml" xmlns:wp14="http://schemas.microsoft.com/office/word/2010/wordprocessingDrawing" xmlns:wp="http://schemas.openxmlformats.org/drawingml/2006/wordprocessingDrawing" xmlns:w10="urn:schemas-microsoft-com:office:word" xmlns:w="http://schemas.openxmlformats.org/wordprocessingml/2006/main" xmlns:w14="http://schemas.microsoft.com/office/word/2010/wordml" xmlns:w15="http://schemas.microsoft.com/office/word/2012/wordml" xmlns:w16cid="http://schemas.microsoft.com/office/word/2016/wordml/cid" xmlns:w16se="http://schemas.microsoft.com/office/word/2015/wordml/symex" xmlns:wpg="http://schemas.microsoft.com/office/word/2010/wordprocessingGroup" xmlns:wpi="http://schemas.microsoft.com/office/word/2010/wordprocessingInk" xmlns:wne="http://schemas.microsoft.com/office/word/2006/wordml" xmlns:wps="http://schemas.microsoft.com/office/word/2010/wordprocessingShape" mc:Ignorable="w14 w15 w16se w16cid wp14">
   <w:body>
     <w:p>
       <w:pPr>
@@ -3261,7 +3261,21 @@
         <w:rPr>
           <w:rFonts w:cs="Arial"/>
         </w:rPr>
-        <w:t>Segunda palavra. Terceira palavra. Quarta pala-vra. Quinta-palavra</w:t>
+        <w:t xml:space="preserve">Segunda palavra. Terceira palavra. Quarta </w:t>
+      </w:r>
+      <w:proofErr w:type="spellStart"/>
+      <w:r>
+        <w:rPr>
+          <w:rFonts w:cs="Arial"/>
+        </w:rPr>
+        <w:t>pala-vra</w:t>
+      </w:r>
+      <w:proofErr w:type="spellEnd"/>
+      <w:r>
+        <w:rPr>
+          <w:rFonts w:cs="Arial"/>
+        </w:rPr>
+        <w:t>. Quinta-palavra</w:t>
       </w:r>
       <w:r>
         <w:rPr>
@@ -3633,11 +3647,19 @@
         </w:rPr>
         <w:t xml:space="preserve">. </w:t>
       </w:r>
-      <w:r>
-        <w:rPr>
-          <w:rFonts w:cs="Arial"/>
-        </w:rPr>
-        <w:t>Keyword.</w:t>
+      <w:proofErr w:type="spellStart"/>
+      <w:r>
+        <w:rPr>
+          <w:rFonts w:cs="Arial"/>
+        </w:rPr>
+        <w:t>Keyword</w:t>
+      </w:r>
+      <w:proofErr w:type="spellEnd"/>
+      <w:r>
+        <w:rPr>
+          <w:rFonts w:cs="Arial"/>
+        </w:rPr>
+        <w:t>.</w:t>
       </w:r>
     </w:p>
     <w:p>
@@ -5612,11 +5634,19 @@
                 <w:rFonts w:cs="Arial"/>
               </w:rPr>
             </w:pPr>
-            <w:r>
-              <w:rPr>
-                <w:rFonts w:cs="Arial"/>
-              </w:rPr>
-              <w:t>Balanced Scorecard</w:t>
+            <w:proofErr w:type="spellStart"/>
+            <w:r>
+              <w:rPr>
+                <w:rFonts w:cs="Arial"/>
+              </w:rPr>
+              <w:t>Balanced</w:t>
+            </w:r>
+            <w:proofErr w:type="spellEnd"/>
+            <w:r>
+              <w:rPr>
+                <w:rFonts w:cs="Arial"/>
+              </w:rPr>
+              <w:t xml:space="preserve"> Scorecard</w:t>
             </w:r>
           </w:p>
         </w:tc>
@@ -6299,8 +6329,30 @@
               <w:rPr>
                 <w:rFonts w:cs="Arial"/>
               </w:rPr>
-              <w:t>Computer Aided Engineering</w:t>
-            </w:r>
+              <w:t xml:space="preserve">Computer </w:t>
+            </w:r>
+            <w:proofErr w:type="spellStart"/>
+            <w:r>
+              <w:rPr>
+                <w:rFonts w:cs="Arial"/>
+              </w:rPr>
+              <w:t>Aided</w:t>
+            </w:r>
+            <w:proofErr w:type="spellEnd"/>
+            <w:r>
+              <w:rPr>
+                <w:rFonts w:cs="Arial"/>
+              </w:rPr>
+              <w:t xml:space="preserve"> </w:t>
+            </w:r>
+            <w:proofErr w:type="spellStart"/>
+            <w:r>
+              <w:rPr>
+                <w:rFonts w:cs="Arial"/>
+              </w:rPr>
+              <w:t>Engineering</w:t>
+            </w:r>
+            <w:proofErr w:type="spellEnd"/>
           </w:p>
         </w:tc>
       </w:tr>
@@ -6344,8 +6396,16 @@
               <w:rPr>
                 <w:rFonts w:cs="Arial"/>
               </w:rPr>
-              <w:t>Formula Translation</w:t>
-            </w:r>
+              <w:t xml:space="preserve">Formula </w:t>
+            </w:r>
+            <w:proofErr w:type="spellStart"/>
+            <w:r>
+              <w:rPr>
+                <w:rFonts w:cs="Arial"/>
+              </w:rPr>
+              <w:t>Translation</w:t>
+            </w:r>
+            <w:proofErr w:type="spellEnd"/>
           </w:p>
         </w:tc>
       </w:tr>
@@ -10282,7 +10342,21 @@
         <w:rPr>
           <w:rFonts w:cs="Arial"/>
         </w:rPr>
-        <w:t>a sequencia é a</w:t>
+        <w:t xml:space="preserve">a </w:t>
+      </w:r>
+      <w:proofErr w:type="spellStart"/>
+      <w:r>
+        <w:rPr>
+          <w:rFonts w:cs="Arial"/>
+        </w:rPr>
+        <w:t>sequencia</w:t>
+      </w:r>
+      <w:proofErr w:type="spellEnd"/>
+      <w:r>
+        <w:rPr>
+          <w:rFonts w:cs="Arial"/>
+        </w:rPr>
+        <w:t xml:space="preserve"> é a</w:t>
       </w:r>
       <w:r>
         <w:rPr>
@@ -10784,7 +10858,29 @@
           <w:sz w:val="20"/>
           <w:szCs w:val="20"/>
         </w:rPr>
-        <w:t>Fonte: Zarifian (1999) apud Fleury e Fleury (2004).</w:t>
+        <w:t xml:space="preserve">Fonte: </w:t>
+      </w:r>
+      <w:proofErr w:type="spellStart"/>
+      <w:r>
+        <w:rPr>
+          <w:rFonts w:ascii="Arial" w:eastAsia="Times New Roman" w:hAnsi="Arial" w:cs="Arial"/>
+          <w:b/>
+          <w:color w:val="000000"/>
+          <w:sz w:val="20"/>
+          <w:szCs w:val="20"/>
+        </w:rPr>
+        <w:t>Zarifian</w:t>
+      </w:r>
+      <w:proofErr w:type="spellEnd"/>
+      <w:r>
+        <w:rPr>
+          <w:rFonts w:ascii="Arial" w:eastAsia="Times New Roman" w:hAnsi="Arial" w:cs="Arial"/>
+          <w:b/>
+          <w:color w:val="000000"/>
+          <w:sz w:val="20"/>
+          <w:szCs w:val="20"/>
+        </w:rPr>
+        <w:t xml:space="preserve"> (1999) apud Fleury e Fleury (2004).</w:t>
       </w:r>
     </w:p>
     <w:p>
@@ -11114,7 +11210,29 @@
           <w:sz w:val="20"/>
           <w:szCs w:val="20"/>
         </w:rPr>
-        <w:t>Fonte: Adaptado de Durand (2000, p. 84-102).</w:t>
+        <w:t xml:space="preserve">Fonte: Adaptado de </w:t>
+      </w:r>
+      <w:proofErr w:type="spellStart"/>
+      <w:r>
+        <w:rPr>
+          <w:rFonts w:ascii="Arial" w:eastAsia="Times New Roman" w:hAnsi="Arial" w:cs="Arial"/>
+          <w:b/>
+          <w:color w:val="000000"/>
+          <w:sz w:val="20"/>
+          <w:szCs w:val="20"/>
+        </w:rPr>
+        <w:t>Durand</w:t>
+      </w:r>
+      <w:proofErr w:type="spellEnd"/>
+      <w:r>
+        <w:rPr>
+          <w:rFonts w:ascii="Arial" w:eastAsia="Times New Roman" w:hAnsi="Arial" w:cs="Arial"/>
+          <w:b/>
+          <w:color w:val="000000"/>
+          <w:sz w:val="20"/>
+          <w:szCs w:val="20"/>
+        </w:rPr>
+        <w:t xml:space="preserve"> (2000, p. 84-102).</w:t>
       </w:r>
     </w:p>
     <w:p>
@@ -15320,7 +15438,27 @@
           <w:sz w:val="24"/>
           <w:szCs w:val="24"/>
         </w:rPr>
-        <w:t>adêmico, usualmente denominada considerações f</w:t>
+        <w:t xml:space="preserve">adêmico, usualmente </w:t>
+      </w:r>
+      <w:proofErr w:type="gramStart"/>
+      <w:r>
+        <w:rPr>
+          <w:rFonts w:ascii="Arial" w:eastAsia="Times New Roman" w:hAnsi="Arial" w:cs="Arial"/>
+          <w:color w:val="000000"/>
+          <w:sz w:val="24"/>
+          <w:szCs w:val="24"/>
+        </w:rPr>
+        <w:t>denominada considerações</w:t>
+      </w:r>
+      <w:proofErr w:type="gramEnd"/>
+      <w:r>
+        <w:rPr>
+          <w:rFonts w:ascii="Arial" w:eastAsia="Times New Roman" w:hAnsi="Arial" w:cs="Arial"/>
+          <w:color w:val="000000"/>
+          <w:sz w:val="24"/>
+          <w:szCs w:val="24"/>
+        </w:rPr>
+        <w:t xml:space="preserve"> f</w:t>
       </w:r>
       <w:r>
         <w:rPr>
@@ -15547,7 +15685,23 @@
           <w:rFonts w:cs="Arial"/>
           <w:b/>
         </w:rPr>
-        <w:t xml:space="preserve">Mapeamento dos modos  de transferência metálica. </w:t>
+        <w:t xml:space="preserve">Mapeamento dos </w:t>
+      </w:r>
+      <w:proofErr w:type="gramStart"/>
+      <w:r>
+        <w:rPr>
+          <w:rFonts w:cs="Arial"/>
+          <w:b/>
+        </w:rPr>
+        <w:t>modos  de</w:t>
+      </w:r>
+      <w:proofErr w:type="gramEnd"/>
+      <w:r>
+        <w:rPr>
+          <w:rFonts w:cs="Arial"/>
+          <w:b/>
+        </w:rPr>
+        <w:t xml:space="preserve"> transferência metálica. </w:t>
       </w:r>
       <w:r>
         <w:rPr>
@@ -15848,8 +16002,6 @@
           <w:b/>
         </w:rPr>
       </w:pPr>
-      <w:bookmarkStart w:id="0" w:name="_GoBack"/>
-      <w:bookmarkEnd w:id="0"/>
     </w:p>
     <w:p>
       <w:pPr>
@@ -15949,16 +16101,16 @@
         </w:rPr>
         <w:t xml:space="preserve">– </w:t>
       </w:r>
-      <w:bookmarkStart w:id="1" w:name="_Toc297219009"/>
-      <w:bookmarkStart w:id="2" w:name="_Toc309307188"/>
+      <w:bookmarkStart w:id="0" w:name="_Toc297219009"/>
+      <w:bookmarkStart w:id="1" w:name="_Toc309307188"/>
       <w:r>
         <w:rPr>
           <w:b/>
         </w:rPr>
         <w:t>Questionário de Pesquisa</w:t>
       </w:r>
+      <w:bookmarkEnd w:id="0"/>
       <w:bookmarkEnd w:id="1"/>
-      <w:bookmarkEnd w:id="2"/>
     </w:p>
     <w:p>
       <w:pPr>
@@ -16610,6 +16762,7 @@
                 <w:lang w:val="en-US"/>
               </w:rPr>
             </w:pPr>
+            <w:proofErr w:type="spellStart"/>
             <w:r>
               <w:rPr>
                 <w:rFonts w:ascii="Arial" w:eastAsia="Times New Roman" w:hAnsi="Arial" w:cs="Times New Roman"/>
@@ -16620,6 +16773,7 @@
               </w:rPr>
               <w:t>Não</w:t>
             </w:r>
+            <w:proofErr w:type="spellEnd"/>
           </w:p>
         </w:tc>
         <w:tc>
@@ -17168,6 +17322,7 @@
                 <w:lang w:val="en-US"/>
               </w:rPr>
             </w:pPr>
+            <w:proofErr w:type="spellStart"/>
             <w:r>
               <w:rPr>
                 <w:rFonts w:ascii="Arial" w:eastAsia="Times New Roman" w:hAnsi="Arial" w:cs="Times New Roman"/>
@@ -17176,8 +17331,53 @@
                 <w:szCs w:val="20"/>
                 <w:lang w:val="en-US"/>
               </w:rPr>
-              <w:t>Pelo jornal da instituição</w:t>
-            </w:r>
+              <w:t>Pelo</w:t>
+            </w:r>
+            <w:proofErr w:type="spellEnd"/>
+            <w:r>
+              <w:rPr>
+                <w:rFonts w:ascii="Arial" w:eastAsia="Times New Roman" w:hAnsi="Arial" w:cs="Times New Roman"/>
+                <w:color w:val="000000"/>
+                <w:sz w:val="20"/>
+                <w:szCs w:val="20"/>
+                <w:lang w:val="en-US"/>
+              </w:rPr>
+              <w:t xml:space="preserve"> </w:t>
+            </w:r>
+            <w:proofErr w:type="spellStart"/>
+            <w:r>
+              <w:rPr>
+                <w:rFonts w:ascii="Arial" w:eastAsia="Times New Roman" w:hAnsi="Arial" w:cs="Times New Roman"/>
+                <w:color w:val="000000"/>
+                <w:sz w:val="20"/>
+                <w:szCs w:val="20"/>
+                <w:lang w:val="en-US"/>
+              </w:rPr>
+              <w:t>jornal</w:t>
+            </w:r>
+            <w:proofErr w:type="spellEnd"/>
+            <w:r>
+              <w:rPr>
+                <w:rFonts w:ascii="Arial" w:eastAsia="Times New Roman" w:hAnsi="Arial" w:cs="Times New Roman"/>
+                <w:color w:val="000000"/>
+                <w:sz w:val="20"/>
+                <w:szCs w:val="20"/>
+                <w:lang w:val="en-US"/>
+              </w:rPr>
+              <w:t xml:space="preserve"> da </w:t>
+            </w:r>
+            <w:proofErr w:type="spellStart"/>
+            <w:r>
+              <w:rPr>
+                <w:rFonts w:ascii="Arial" w:eastAsia="Times New Roman" w:hAnsi="Arial" w:cs="Times New Roman"/>
+                <w:color w:val="000000"/>
+                <w:sz w:val="20"/>
+                <w:szCs w:val="20"/>
+                <w:lang w:val="en-US"/>
+              </w:rPr>
+              <w:t>instituição</w:t>
+            </w:r>
+            <w:proofErr w:type="spellEnd"/>
           </w:p>
         </w:tc>
         <w:tc>
@@ -17318,8 +17518,42 @@
                 <w:szCs w:val="20"/>
                 <w:lang w:val="en-US"/>
               </w:rPr>
-              <w:t>Por outra maneira</w:t>
-            </w:r>
+              <w:t xml:space="preserve">Por </w:t>
+            </w:r>
+            <w:proofErr w:type="spellStart"/>
+            <w:r>
+              <w:rPr>
+                <w:rFonts w:ascii="Arial" w:eastAsia="Times New Roman" w:hAnsi="Arial" w:cs="Times New Roman"/>
+                <w:color w:val="000000"/>
+                <w:sz w:val="20"/>
+                <w:szCs w:val="20"/>
+                <w:lang w:val="en-US"/>
+              </w:rPr>
+              <w:t>outra</w:t>
+            </w:r>
+            <w:proofErr w:type="spellEnd"/>
+            <w:r>
+              <w:rPr>
+                <w:rFonts w:ascii="Arial" w:eastAsia="Times New Roman" w:hAnsi="Arial" w:cs="Times New Roman"/>
+                <w:color w:val="000000"/>
+                <w:sz w:val="20"/>
+                <w:szCs w:val="20"/>
+                <w:lang w:val="en-US"/>
+              </w:rPr>
+              <w:t xml:space="preserve"> </w:t>
+            </w:r>
+            <w:proofErr w:type="spellStart"/>
+            <w:r>
+              <w:rPr>
+                <w:rFonts w:ascii="Arial" w:eastAsia="Times New Roman" w:hAnsi="Arial" w:cs="Times New Roman"/>
+                <w:color w:val="000000"/>
+                <w:sz w:val="20"/>
+                <w:szCs w:val="20"/>
+                <w:lang w:val="en-US"/>
+              </w:rPr>
+              <w:t>maneira</w:t>
+            </w:r>
+            <w:proofErr w:type="spellEnd"/>
           </w:p>
         </w:tc>
         <w:tc>
@@ -17755,6 +17989,7 @@
                 <w:lang w:val="en-US"/>
               </w:rPr>
             </w:pPr>
+            <w:proofErr w:type="spellStart"/>
             <w:r>
               <w:rPr>
                 <w:rFonts w:ascii="Arial" w:eastAsia="Times New Roman" w:hAnsi="Arial" w:cs="Times New Roman"/>
@@ -17765,6 +18000,7 @@
               </w:rPr>
               <w:t>Sempre</w:t>
             </w:r>
+            <w:proofErr w:type="spellEnd"/>
           </w:p>
         </w:tc>
         <w:tc>
@@ -17904,6 +18140,7 @@
                 <w:lang w:val="en-US"/>
               </w:rPr>
             </w:pPr>
+            <w:proofErr w:type="spellStart"/>
             <w:r>
               <w:rPr>
                 <w:rFonts w:ascii="Arial" w:eastAsia="Times New Roman" w:hAnsi="Arial" w:cs="Times New Roman"/>
@@ -17914,6 +18151,7 @@
               </w:rPr>
               <w:t>Nunca</w:t>
             </w:r>
+            <w:proofErr w:type="spellEnd"/>
           </w:p>
         </w:tc>
         <w:tc>
@@ -18052,6 +18290,7 @@
                 <w:lang w:val="en-US"/>
               </w:rPr>
             </w:pPr>
+            <w:proofErr w:type="spellStart"/>
             <w:r>
               <w:rPr>
                 <w:rFonts w:ascii="Arial" w:eastAsia="Times New Roman" w:hAnsi="Arial" w:cs="Times New Roman"/>
@@ -18060,8 +18299,31 @@
                 <w:szCs w:val="20"/>
                 <w:lang w:val="en-US"/>
               </w:rPr>
-              <w:t>Às vezes</w:t>
-            </w:r>
+              <w:t>Às</w:t>
+            </w:r>
+            <w:proofErr w:type="spellEnd"/>
+            <w:r>
+              <w:rPr>
+                <w:rFonts w:ascii="Arial" w:eastAsia="Times New Roman" w:hAnsi="Arial" w:cs="Times New Roman"/>
+                <w:color w:val="000000"/>
+                <w:sz w:val="20"/>
+                <w:szCs w:val="20"/>
+                <w:lang w:val="en-US"/>
+              </w:rPr>
+              <w:t xml:space="preserve"> </w:t>
+            </w:r>
+            <w:proofErr w:type="spellStart"/>
+            <w:r>
+              <w:rPr>
+                <w:rFonts w:ascii="Arial" w:eastAsia="Times New Roman" w:hAnsi="Arial" w:cs="Times New Roman"/>
+                <w:color w:val="000000"/>
+                <w:sz w:val="20"/>
+                <w:szCs w:val="20"/>
+                <w:lang w:val="en-US"/>
+              </w:rPr>
+              <w:t>vezes</w:t>
+            </w:r>
+            <w:proofErr w:type="spellEnd"/>
           </w:p>
         </w:tc>
         <w:tc>
@@ -18256,7 +18518,27 @@
                 <w:sz w:val="20"/>
                 <w:szCs w:val="20"/>
               </w:rPr>
-              <w:t>4. Se utiliza normas para elaboração de trabalhos acadêmicos, quais costuma consultar?</w:t>
+              <w:t xml:space="preserve">4. Se utiliza normas para elaboração de trabalhos acadêmicos, </w:t>
+            </w:r>
+            <w:proofErr w:type="spellStart"/>
+            <w:r>
+              <w:rPr>
+                <w:rFonts w:ascii="Arial" w:eastAsia="Times New Roman" w:hAnsi="Arial" w:cs="Times New Roman"/>
+                <w:color w:val="000000"/>
+                <w:sz w:val="20"/>
+                <w:szCs w:val="20"/>
+              </w:rPr>
+              <w:t>quais</w:t>
+            </w:r>
+            <w:proofErr w:type="spellEnd"/>
+            <w:r>
+              <w:rPr>
+                <w:rFonts w:ascii="Arial" w:eastAsia="Times New Roman" w:hAnsi="Arial" w:cs="Times New Roman"/>
+                <w:color w:val="000000"/>
+                <w:sz w:val="20"/>
+                <w:szCs w:val="20"/>
+              </w:rPr>
+              <w:t xml:space="preserve"> costuma consultar?</w:t>
             </w:r>
           </w:p>
         </w:tc>
@@ -19076,8 +19358,42 @@
                 <w:szCs w:val="20"/>
                 <w:lang w:val="en-US"/>
               </w:rPr>
-              <w:t>De outra instituição</w:t>
-            </w:r>
+              <w:t xml:space="preserve">De </w:t>
+            </w:r>
+            <w:proofErr w:type="spellStart"/>
+            <w:r>
+              <w:rPr>
+                <w:rFonts w:ascii="Arial" w:eastAsia="Times New Roman" w:hAnsi="Arial" w:cs="Times New Roman"/>
+                <w:color w:val="000000"/>
+                <w:sz w:val="20"/>
+                <w:szCs w:val="20"/>
+                <w:lang w:val="en-US"/>
+              </w:rPr>
+              <w:t>outra</w:t>
+            </w:r>
+            <w:proofErr w:type="spellEnd"/>
+            <w:r>
+              <w:rPr>
+                <w:rFonts w:ascii="Arial" w:eastAsia="Times New Roman" w:hAnsi="Arial" w:cs="Times New Roman"/>
+                <w:color w:val="000000"/>
+                <w:sz w:val="20"/>
+                <w:szCs w:val="20"/>
+                <w:lang w:val="en-US"/>
+              </w:rPr>
+              <w:t xml:space="preserve"> </w:t>
+            </w:r>
+            <w:proofErr w:type="spellStart"/>
+            <w:r>
+              <w:rPr>
+                <w:rFonts w:ascii="Arial" w:eastAsia="Times New Roman" w:hAnsi="Arial" w:cs="Times New Roman"/>
+                <w:color w:val="000000"/>
+                <w:sz w:val="20"/>
+                <w:szCs w:val="20"/>
+                <w:lang w:val="en-US"/>
+              </w:rPr>
+              <w:t>instituição</w:t>
+            </w:r>
+            <w:proofErr w:type="spellEnd"/>
           </w:p>
         </w:tc>
         <w:tc>
@@ -19463,16 +19779,16 @@
         </w:rPr>
         <w:t xml:space="preserve">APÊNDICE B – </w:t>
       </w:r>
-      <w:bookmarkStart w:id="3" w:name="_Toc297219010"/>
-      <w:bookmarkStart w:id="4" w:name="_Toc309307189"/>
+      <w:bookmarkStart w:id="2" w:name="_Toc297219010"/>
+      <w:bookmarkStart w:id="3" w:name="_Toc309307189"/>
       <w:r>
         <w:rPr>
           <w:b/>
         </w:rPr>
         <w:t>Roteiro da Entrevista</w:t>
       </w:r>
+      <w:bookmarkEnd w:id="2"/>
       <w:bookmarkEnd w:id="3"/>
-      <w:bookmarkEnd w:id="4"/>
     </w:p>
     <w:p>
       <w:pPr>
@@ -20715,6 +21031,7 @@
                 <w:lang w:val="en-US"/>
               </w:rPr>
             </w:pPr>
+            <w:proofErr w:type="spellStart"/>
             <w:r>
               <w:rPr>
                 <w:rFonts w:ascii="Arial" w:eastAsia="Times New Roman" w:hAnsi="Arial" w:cs="Times New Roman"/>
@@ -20723,7 +21040,18 @@
                 <w:szCs w:val="20"/>
                 <w:lang w:val="en-US"/>
               </w:rPr>
-              <w:t>Mensagem de veto</w:t>
+              <w:t>Mensagem</w:t>
+            </w:r>
+            <w:proofErr w:type="spellEnd"/>
+            <w:r>
+              <w:rPr>
+                <w:rFonts w:ascii="Arial" w:eastAsia="Times New Roman" w:hAnsi="Arial" w:cs="Times New Roman"/>
+                <w:color w:val="000000"/>
+                <w:sz w:val="20"/>
+                <w:szCs w:val="20"/>
+                <w:lang w:val="en-US"/>
+              </w:rPr>
+              <w:t xml:space="preserve"> de veto</w:t>
             </w:r>
           </w:p>
         </w:tc>
@@ -20967,19 +21295,9 @@
           <w:szCs w:val="20"/>
           <w:lang w:eastAsia="pt-BR"/>
         </w:rPr>
-        <w:t>        I - publicação - o oferecimento de obra literária, artística ou científica ao conhecimento do público, com o consentimento do autor, ou de qualquer outro titular de direito de autor, por qualquer forma ou processo;</w:t>
-      </w:r>
-    </w:p>
-    <w:p>
-      <w:pPr>
-        <w:spacing w:after="0" w:line="240" w:lineRule="auto"/>
-        <w:rPr>
-          <w:rFonts w:ascii="Arial" w:eastAsia="Times New Roman" w:hAnsi="Arial" w:cs="Times New Roman"/>
-          <w:sz w:val="24"/>
-          <w:szCs w:val="24"/>
-          <w:lang w:eastAsia="pt-BR"/>
-        </w:rPr>
-      </w:pPr>
+        <w:t xml:space="preserve">        I - </w:t>
+      </w:r>
+      <w:proofErr w:type="gramStart"/>
       <w:r>
         <w:rPr>
           <w:rFonts w:ascii="Arial" w:eastAsia="Times New Roman" w:hAnsi="Arial" w:cs="Arial"/>
@@ -20987,19 +21305,9 @@
           <w:szCs w:val="20"/>
           <w:lang w:eastAsia="pt-BR"/>
         </w:rPr>
-        <w:t xml:space="preserve">        II - transmissão ou emissão - a difusão de sons ou de sons e imagens, por meio de ondas radioelétricas; sinais de satélite; fio, cabo ou outro condutor; meios óticos ou qualquer outro processo eletromagnético; </w:t>
-      </w:r>
-    </w:p>
-    <w:p>
-      <w:pPr>
-        <w:spacing w:after="0" w:line="240" w:lineRule="auto"/>
-        <w:rPr>
-          <w:rFonts w:ascii="Arial" w:eastAsia="Times New Roman" w:hAnsi="Arial" w:cs="Times New Roman"/>
-          <w:sz w:val="24"/>
-          <w:szCs w:val="24"/>
-          <w:lang w:eastAsia="pt-BR"/>
-        </w:rPr>
-      </w:pPr>
+        <w:t>publicação</w:t>
+      </w:r>
+      <w:proofErr w:type="gramEnd"/>
       <w:r>
         <w:rPr>
           <w:rFonts w:ascii="Arial" w:eastAsia="Times New Roman" w:hAnsi="Arial" w:cs="Arial"/>
@@ -21007,7 +21315,7 @@
           <w:szCs w:val="20"/>
           <w:lang w:eastAsia="pt-BR"/>
         </w:rPr>
-        <w:t>        III - retransmissão - a emissão simultânea da transmissão de uma empresa por outra;</w:t>
+        <w:t xml:space="preserve"> - o oferecimento de obra literária, artística ou científica ao conhecimento do público, com o consentimento do autor, ou de qualquer outro titular de direito de autor, por qualquer forma ou processo;</w:t>
       </w:r>
     </w:p>
     <w:p>
@@ -21027,19 +21335,9 @@
           <w:szCs w:val="20"/>
           <w:lang w:eastAsia="pt-BR"/>
         </w:rPr>
-        <w:t>        IV - distribuição - a colocação à disposição do público do original ou cópia de obras literárias, artísticas ou científicas, interpretações ou execuções fixadas e fonogramas, mediante a venda, locação ou qualquer outra forma de transferência de propriedade ou posse;</w:t>
-      </w:r>
-    </w:p>
-    <w:p>
-      <w:pPr>
-        <w:spacing w:after="0" w:line="240" w:lineRule="auto"/>
-        <w:rPr>
-          <w:rFonts w:ascii="Arial" w:eastAsia="Times New Roman" w:hAnsi="Arial" w:cs="Times New Roman"/>
-          <w:sz w:val="24"/>
-          <w:szCs w:val="24"/>
-          <w:lang w:eastAsia="pt-BR"/>
-        </w:rPr>
-      </w:pPr>
+        <w:t xml:space="preserve">        II - </w:t>
+      </w:r>
+      <w:proofErr w:type="gramStart"/>
       <w:r>
         <w:rPr>
           <w:rFonts w:ascii="Arial" w:eastAsia="Times New Roman" w:hAnsi="Arial" w:cs="Arial"/>
@@ -21047,19 +21345,9 @@
           <w:szCs w:val="20"/>
           <w:lang w:eastAsia="pt-BR"/>
         </w:rPr>
-        <w:t>        V - comunicação ao público - ato mediante o qual a obra é colocada ao alcance do público, por qualquer meio ou procedimento e que não consista na distribuição de exemplares;</w:t>
-      </w:r>
-    </w:p>
-    <w:p>
-      <w:pPr>
-        <w:spacing w:after="0" w:line="240" w:lineRule="auto"/>
-        <w:rPr>
-          <w:rFonts w:ascii="Arial" w:eastAsia="Times New Roman" w:hAnsi="Arial" w:cs="Times New Roman"/>
-          <w:sz w:val="24"/>
-          <w:szCs w:val="24"/>
-          <w:lang w:eastAsia="pt-BR"/>
-        </w:rPr>
-      </w:pPr>
+        <w:t>transmissão</w:t>
+      </w:r>
+      <w:proofErr w:type="gramEnd"/>
       <w:r>
         <w:rPr>
           <w:rFonts w:ascii="Arial" w:eastAsia="Times New Roman" w:hAnsi="Arial" w:cs="Arial"/>
@@ -21067,7 +21355,7 @@
           <w:szCs w:val="20"/>
           <w:lang w:eastAsia="pt-BR"/>
         </w:rPr>
-        <w:t>        VI - reprodução - a cópia de um ou vários exemplares de uma obra literária, artística ou científica ou de um fonograma, de qualquer forma tangível, incluindo qualquer armazenamento permanente ou temporário por meios eletrônicos ou qualquer outro meio de fixação que venha a ser desenvolvido;</w:t>
+        <w:t xml:space="preserve"> ou emissão - a difusão de sons ou de sons e imagens, por meio de ondas radioelétricas; sinais de satélite; fio, cabo ou outro condutor; meios óticos ou qualquer outro processo eletromagnético; </w:t>
       </w:r>
     </w:p>
     <w:p>
@@ -21087,7 +21375,7 @@
           <w:szCs w:val="20"/>
           <w:lang w:eastAsia="pt-BR"/>
         </w:rPr>
-        <w:t>        VII - contrafação - a reprodução não autorizada;</w:t>
+        <w:t>        III - retransmissão - a emissão simultânea da transmissão de uma empresa por outra;</w:t>
       </w:r>
     </w:p>
     <w:p>
@@ -21107,19 +21395,9 @@
           <w:szCs w:val="20"/>
           <w:lang w:eastAsia="pt-BR"/>
         </w:rPr>
-        <w:t xml:space="preserve">        VIII - obra: </w:t>
-      </w:r>
-    </w:p>
-    <w:p>
-      <w:pPr>
-        <w:spacing w:after="0" w:line="240" w:lineRule="auto"/>
-        <w:rPr>
-          <w:rFonts w:ascii="Arial" w:eastAsia="Times New Roman" w:hAnsi="Arial" w:cs="Times New Roman"/>
-          <w:sz w:val="24"/>
-          <w:szCs w:val="24"/>
-          <w:lang w:eastAsia="pt-BR"/>
-        </w:rPr>
-      </w:pPr>
+        <w:t xml:space="preserve">        IV - </w:t>
+      </w:r>
+      <w:proofErr w:type="gramStart"/>
       <w:r>
         <w:rPr>
           <w:rFonts w:ascii="Arial" w:eastAsia="Times New Roman" w:hAnsi="Arial" w:cs="Arial"/>
@@ -21127,19 +21405,9 @@
           <w:szCs w:val="20"/>
           <w:lang w:eastAsia="pt-BR"/>
         </w:rPr>
-        <w:t>        a) em co-autoria - quando é criada em comum, por dois ou mais autores;</w:t>
-      </w:r>
-    </w:p>
-    <w:p>
-      <w:pPr>
-        <w:spacing w:after="0" w:line="240" w:lineRule="auto"/>
-        <w:rPr>
-          <w:rFonts w:ascii="Arial" w:eastAsia="Times New Roman" w:hAnsi="Arial" w:cs="Times New Roman"/>
-          <w:sz w:val="24"/>
-          <w:szCs w:val="24"/>
-          <w:lang w:eastAsia="pt-BR"/>
-        </w:rPr>
-      </w:pPr>
+        <w:t>distribuição</w:t>
+      </w:r>
+      <w:proofErr w:type="gramEnd"/>
       <w:r>
         <w:rPr>
           <w:rFonts w:ascii="Arial" w:eastAsia="Times New Roman" w:hAnsi="Arial" w:cs="Arial"/>
@@ -21147,7 +21415,7 @@
           <w:szCs w:val="20"/>
           <w:lang w:eastAsia="pt-BR"/>
         </w:rPr>
-        <w:t>        b) anônima - quando não se indica o nome do autor, por sua vontade ou por ser desconhecido;</w:t>
+        <w:t xml:space="preserve"> - a colocação à disposição do público do original ou cópia de obras literárias, artísticas ou científicas, interpretações ou execuções fixadas e fonogramas, mediante a venda, locação ou qualquer outra forma de transferência de propriedade ou posse;</w:t>
       </w:r>
     </w:p>
     <w:p>
@@ -21167,19 +21435,9 @@
           <w:szCs w:val="20"/>
           <w:lang w:eastAsia="pt-BR"/>
         </w:rPr>
-        <w:t>        c) pseudônima - quando o autor se oculta sob nome suposto;</w:t>
-      </w:r>
-    </w:p>
-    <w:p>
-      <w:pPr>
-        <w:spacing w:after="0" w:line="240" w:lineRule="auto"/>
-        <w:rPr>
-          <w:rFonts w:ascii="Arial" w:eastAsia="Times New Roman" w:hAnsi="Arial" w:cs="Times New Roman"/>
-          <w:sz w:val="24"/>
-          <w:szCs w:val="24"/>
-          <w:lang w:eastAsia="pt-BR"/>
-        </w:rPr>
-      </w:pPr>
+        <w:t xml:space="preserve">        V - </w:t>
+      </w:r>
+      <w:proofErr w:type="gramStart"/>
       <w:r>
         <w:rPr>
           <w:rFonts w:ascii="Arial" w:eastAsia="Times New Roman" w:hAnsi="Arial" w:cs="Arial"/>
@@ -21187,19 +21445,9 @@
           <w:szCs w:val="20"/>
           <w:lang w:eastAsia="pt-BR"/>
         </w:rPr>
-        <w:t>        d) inédita - a que não haja sido objeto de publicação;</w:t>
-      </w:r>
-    </w:p>
-    <w:p>
-      <w:pPr>
-        <w:spacing w:after="0" w:line="240" w:lineRule="auto"/>
-        <w:rPr>
-          <w:rFonts w:ascii="Arial" w:eastAsia="Times New Roman" w:hAnsi="Arial" w:cs="Times New Roman"/>
-          <w:sz w:val="24"/>
-          <w:szCs w:val="24"/>
-          <w:lang w:eastAsia="pt-BR"/>
-        </w:rPr>
-      </w:pPr>
+        <w:t>comunicação</w:t>
+      </w:r>
+      <w:proofErr w:type="gramEnd"/>
       <w:r>
         <w:rPr>
           <w:rFonts w:ascii="Arial" w:eastAsia="Times New Roman" w:hAnsi="Arial" w:cs="Arial"/>
@@ -21207,7 +21455,7 @@
           <w:szCs w:val="20"/>
           <w:lang w:eastAsia="pt-BR"/>
         </w:rPr>
-        <w:t>        e) póstuma - a que se publique após a morte do autor;</w:t>
+        <w:t xml:space="preserve"> ao público - ato mediante o qual a obra é colocada ao alcance do público, por qualquer meio ou procedimento e que não consista na distribuição de exemplares;</w:t>
       </w:r>
     </w:p>
     <w:p>
@@ -21227,19 +21475,9 @@
           <w:szCs w:val="20"/>
           <w:lang w:eastAsia="pt-BR"/>
         </w:rPr>
-        <w:t>        f) originária - a criação primígena;</w:t>
-      </w:r>
-    </w:p>
-    <w:p>
-      <w:pPr>
-        <w:spacing w:after="0" w:line="240" w:lineRule="auto"/>
-        <w:rPr>
-          <w:rFonts w:ascii="Arial" w:eastAsia="Times New Roman" w:hAnsi="Arial" w:cs="Times New Roman"/>
-          <w:sz w:val="24"/>
-          <w:szCs w:val="24"/>
-          <w:lang w:eastAsia="pt-BR"/>
-        </w:rPr>
-      </w:pPr>
+        <w:t xml:space="preserve">        VI - </w:t>
+      </w:r>
+      <w:proofErr w:type="gramStart"/>
       <w:r>
         <w:rPr>
           <w:rFonts w:ascii="Arial" w:eastAsia="Times New Roman" w:hAnsi="Arial" w:cs="Arial"/>
@@ -21247,19 +21485,9 @@
           <w:szCs w:val="20"/>
           <w:lang w:eastAsia="pt-BR"/>
         </w:rPr>
-        <w:t>        g) derivada - a que, constituindo criação intelectual nova, resulta da transformação de obra originária;</w:t>
-      </w:r>
-    </w:p>
-    <w:p>
-      <w:pPr>
-        <w:spacing w:after="0" w:line="240" w:lineRule="auto"/>
-        <w:rPr>
-          <w:rFonts w:ascii="Arial" w:eastAsia="Times New Roman" w:hAnsi="Arial" w:cs="Times New Roman"/>
-          <w:sz w:val="24"/>
-          <w:szCs w:val="24"/>
-          <w:lang w:eastAsia="pt-BR"/>
-        </w:rPr>
-      </w:pPr>
+        <w:t>reprodução</w:t>
+      </w:r>
+      <w:proofErr w:type="gramEnd"/>
       <w:r>
         <w:rPr>
           <w:rFonts w:ascii="Arial" w:eastAsia="Times New Roman" w:hAnsi="Arial" w:cs="Arial"/>
@@ -21267,7 +21495,7 @@
           <w:szCs w:val="20"/>
           <w:lang w:eastAsia="pt-BR"/>
         </w:rPr>
-        <w:t>        h) coletiva - a criada por iniciativa, organização e responsabilidade de uma pessoa física ou jurídica, que a publica sob seu nome ou marca e que é constituída pela participação de diferentes autores, cujas contribuições se fundem numa criação autônoma;</w:t>
+        <w:t xml:space="preserve"> - a cópia de um ou vários exemplares de uma obra literária, artística ou científica ou de um fonograma, de qualquer forma tangível, incluindo qualquer armazenamento permanente ou temporário por meios eletrônicos ou qualquer outro meio de fixação que venha a ser desenvolvido;</w:t>
       </w:r>
     </w:p>
     <w:p>
@@ -21287,7 +21515,7 @@
           <w:szCs w:val="20"/>
           <w:lang w:eastAsia="pt-BR"/>
         </w:rPr>
-        <w:t>        i) audiovisual - a que resulta da fixação de imagens com ou sem som, que tenha a finalidade de criar, por meio de sua reprodução, a impressão de movimento, independentemente dos processos de sua captação, do suporte usado inicial ou posteriormente para fixá-lo, bem como dos meios utilizados para sua veiculação;</w:t>
+        <w:t>        VII - contrafação - a reprodução não autorizada;</w:t>
       </w:r>
     </w:p>
     <w:p>
@@ -21307,7 +21535,7 @@
           <w:szCs w:val="20"/>
           <w:lang w:eastAsia="pt-BR"/>
         </w:rPr>
-        <w:t>        IX - fonograma - toda fixação de sons de uma execução ou interpretação ou de outros sons, ou de uma representação de sons que não seja uma fixação incluída em uma obra audiovisual;</w:t>
+        <w:t xml:space="preserve">        VIII - obra: </w:t>
       </w:r>
     </w:p>
     <w:p>
@@ -21327,7 +21555,287 @@
           <w:szCs w:val="20"/>
           <w:lang w:eastAsia="pt-BR"/>
         </w:rPr>
-        <w:t xml:space="preserve">        X - editor - a pessoa física ou jurídica à qual se atribui o direito exclusivo de reprodução da obra e o dever de divulgá-la, nos limites previstos no contrato de edição; </w:t>
+        <w:t xml:space="preserve">        a) em </w:t>
+      </w:r>
+      <w:proofErr w:type="spellStart"/>
+      <w:r>
+        <w:rPr>
+          <w:rFonts w:ascii="Arial" w:eastAsia="Times New Roman" w:hAnsi="Arial" w:cs="Arial"/>
+          <w:sz w:val="20"/>
+          <w:szCs w:val="20"/>
+          <w:lang w:eastAsia="pt-BR"/>
+        </w:rPr>
+        <w:t>co-autoria</w:t>
+      </w:r>
+      <w:proofErr w:type="spellEnd"/>
+      <w:r>
+        <w:rPr>
+          <w:rFonts w:ascii="Arial" w:eastAsia="Times New Roman" w:hAnsi="Arial" w:cs="Arial"/>
+          <w:sz w:val="20"/>
+          <w:szCs w:val="20"/>
+          <w:lang w:eastAsia="pt-BR"/>
+        </w:rPr>
+        <w:t xml:space="preserve"> - quando é criada em comum, por dois ou mais autores;</w:t>
+      </w:r>
+    </w:p>
+    <w:p>
+      <w:pPr>
+        <w:spacing w:after="0" w:line="240" w:lineRule="auto"/>
+        <w:rPr>
+          <w:rFonts w:ascii="Arial" w:eastAsia="Times New Roman" w:hAnsi="Arial" w:cs="Times New Roman"/>
+          <w:sz w:val="24"/>
+          <w:szCs w:val="24"/>
+          <w:lang w:eastAsia="pt-BR"/>
+        </w:rPr>
+      </w:pPr>
+      <w:r>
+        <w:rPr>
+          <w:rFonts w:ascii="Arial" w:eastAsia="Times New Roman" w:hAnsi="Arial" w:cs="Arial"/>
+          <w:sz w:val="20"/>
+          <w:szCs w:val="20"/>
+          <w:lang w:eastAsia="pt-BR"/>
+        </w:rPr>
+        <w:t>        b) anônima - quando não se indica o nome do autor, por sua vontade ou por ser desconhecido;</w:t>
+      </w:r>
+    </w:p>
+    <w:p>
+      <w:pPr>
+        <w:spacing w:after="0" w:line="240" w:lineRule="auto"/>
+        <w:rPr>
+          <w:rFonts w:ascii="Arial" w:eastAsia="Times New Roman" w:hAnsi="Arial" w:cs="Times New Roman"/>
+          <w:sz w:val="24"/>
+          <w:szCs w:val="24"/>
+          <w:lang w:eastAsia="pt-BR"/>
+        </w:rPr>
+      </w:pPr>
+      <w:r>
+        <w:rPr>
+          <w:rFonts w:ascii="Arial" w:eastAsia="Times New Roman" w:hAnsi="Arial" w:cs="Arial"/>
+          <w:sz w:val="20"/>
+          <w:szCs w:val="20"/>
+          <w:lang w:eastAsia="pt-BR"/>
+        </w:rPr>
+        <w:t>        c) pseudônima - quando o autor se oculta sob nome suposto;</w:t>
+      </w:r>
+    </w:p>
+    <w:p>
+      <w:pPr>
+        <w:spacing w:after="0" w:line="240" w:lineRule="auto"/>
+        <w:rPr>
+          <w:rFonts w:ascii="Arial" w:eastAsia="Times New Roman" w:hAnsi="Arial" w:cs="Times New Roman"/>
+          <w:sz w:val="24"/>
+          <w:szCs w:val="24"/>
+          <w:lang w:eastAsia="pt-BR"/>
+        </w:rPr>
+      </w:pPr>
+      <w:r>
+        <w:rPr>
+          <w:rFonts w:ascii="Arial" w:eastAsia="Times New Roman" w:hAnsi="Arial" w:cs="Arial"/>
+          <w:sz w:val="20"/>
+          <w:szCs w:val="20"/>
+          <w:lang w:eastAsia="pt-BR"/>
+        </w:rPr>
+        <w:t>        d) inédita - a que não haja sido objeto de publicação;</w:t>
+      </w:r>
+    </w:p>
+    <w:p>
+      <w:pPr>
+        <w:spacing w:after="0" w:line="240" w:lineRule="auto"/>
+        <w:rPr>
+          <w:rFonts w:ascii="Arial" w:eastAsia="Times New Roman" w:hAnsi="Arial" w:cs="Times New Roman"/>
+          <w:sz w:val="24"/>
+          <w:szCs w:val="24"/>
+          <w:lang w:eastAsia="pt-BR"/>
+        </w:rPr>
+      </w:pPr>
+      <w:r>
+        <w:rPr>
+          <w:rFonts w:ascii="Arial" w:eastAsia="Times New Roman" w:hAnsi="Arial" w:cs="Arial"/>
+          <w:sz w:val="20"/>
+          <w:szCs w:val="20"/>
+          <w:lang w:eastAsia="pt-BR"/>
+        </w:rPr>
+        <w:t>        e) póstuma - a que se publique após a morte do autor;</w:t>
+      </w:r>
+    </w:p>
+    <w:p>
+      <w:pPr>
+        <w:spacing w:after="0" w:line="240" w:lineRule="auto"/>
+        <w:rPr>
+          <w:rFonts w:ascii="Arial" w:eastAsia="Times New Roman" w:hAnsi="Arial" w:cs="Times New Roman"/>
+          <w:sz w:val="24"/>
+          <w:szCs w:val="24"/>
+          <w:lang w:eastAsia="pt-BR"/>
+        </w:rPr>
+      </w:pPr>
+      <w:r>
+        <w:rPr>
+          <w:rFonts w:ascii="Arial" w:eastAsia="Times New Roman" w:hAnsi="Arial" w:cs="Arial"/>
+          <w:sz w:val="20"/>
+          <w:szCs w:val="20"/>
+          <w:lang w:eastAsia="pt-BR"/>
+        </w:rPr>
+        <w:t xml:space="preserve">        f) originária - a criação </w:t>
+      </w:r>
+      <w:proofErr w:type="spellStart"/>
+      <w:r>
+        <w:rPr>
+          <w:rFonts w:ascii="Arial" w:eastAsia="Times New Roman" w:hAnsi="Arial" w:cs="Arial"/>
+          <w:sz w:val="20"/>
+          <w:szCs w:val="20"/>
+          <w:lang w:eastAsia="pt-BR"/>
+        </w:rPr>
+        <w:t>primígena</w:t>
+      </w:r>
+      <w:proofErr w:type="spellEnd"/>
+      <w:r>
+        <w:rPr>
+          <w:rFonts w:ascii="Arial" w:eastAsia="Times New Roman" w:hAnsi="Arial" w:cs="Arial"/>
+          <w:sz w:val="20"/>
+          <w:szCs w:val="20"/>
+          <w:lang w:eastAsia="pt-BR"/>
+        </w:rPr>
+        <w:t>;</w:t>
+      </w:r>
+    </w:p>
+    <w:p>
+      <w:pPr>
+        <w:spacing w:after="0" w:line="240" w:lineRule="auto"/>
+        <w:rPr>
+          <w:rFonts w:ascii="Arial" w:eastAsia="Times New Roman" w:hAnsi="Arial" w:cs="Times New Roman"/>
+          <w:sz w:val="24"/>
+          <w:szCs w:val="24"/>
+          <w:lang w:eastAsia="pt-BR"/>
+        </w:rPr>
+      </w:pPr>
+      <w:r>
+        <w:rPr>
+          <w:rFonts w:ascii="Arial" w:eastAsia="Times New Roman" w:hAnsi="Arial" w:cs="Arial"/>
+          <w:sz w:val="20"/>
+          <w:szCs w:val="20"/>
+          <w:lang w:eastAsia="pt-BR"/>
+        </w:rPr>
+        <w:t>        g) derivada - a que, constituindo criação intelectual nova, resulta da transformação de obra originária;</w:t>
+      </w:r>
+    </w:p>
+    <w:p>
+      <w:pPr>
+        <w:spacing w:after="0" w:line="240" w:lineRule="auto"/>
+        <w:rPr>
+          <w:rFonts w:ascii="Arial" w:eastAsia="Times New Roman" w:hAnsi="Arial" w:cs="Times New Roman"/>
+          <w:sz w:val="24"/>
+          <w:szCs w:val="24"/>
+          <w:lang w:eastAsia="pt-BR"/>
+        </w:rPr>
+      </w:pPr>
+      <w:r>
+        <w:rPr>
+          <w:rFonts w:ascii="Arial" w:eastAsia="Times New Roman" w:hAnsi="Arial" w:cs="Arial"/>
+          <w:sz w:val="20"/>
+          <w:szCs w:val="20"/>
+          <w:lang w:eastAsia="pt-BR"/>
+        </w:rPr>
+        <w:t>        h) coletiva - a criada por iniciativa, organização e responsabilidade de uma pessoa física ou jurídica, que a publica sob seu nome ou marca e que é constituída pela participação de diferentes autores, cujas contribuições se fundem numa criação autônoma;</w:t>
+      </w:r>
+    </w:p>
+    <w:p>
+      <w:pPr>
+        <w:spacing w:after="0" w:line="240" w:lineRule="auto"/>
+        <w:rPr>
+          <w:rFonts w:ascii="Arial" w:eastAsia="Times New Roman" w:hAnsi="Arial" w:cs="Times New Roman"/>
+          <w:sz w:val="24"/>
+          <w:szCs w:val="24"/>
+          <w:lang w:eastAsia="pt-BR"/>
+        </w:rPr>
+      </w:pPr>
+      <w:r>
+        <w:rPr>
+          <w:rFonts w:ascii="Arial" w:eastAsia="Times New Roman" w:hAnsi="Arial" w:cs="Arial"/>
+          <w:sz w:val="20"/>
+          <w:szCs w:val="20"/>
+          <w:lang w:eastAsia="pt-BR"/>
+        </w:rPr>
+        <w:t>        i) audiovisual - a que resulta da fixação de imagens com ou sem som, que tenha a finalidade de criar, por meio de sua reprodução, a impressão de movimento, independentemente dos processos de sua captação, do suporte usado inicial ou posteriormente para fixá-lo, bem como dos meios utilizados para sua veiculação;</w:t>
+      </w:r>
+    </w:p>
+    <w:p>
+      <w:pPr>
+        <w:spacing w:after="0" w:line="240" w:lineRule="auto"/>
+        <w:rPr>
+          <w:rFonts w:ascii="Arial" w:eastAsia="Times New Roman" w:hAnsi="Arial" w:cs="Times New Roman"/>
+          <w:sz w:val="24"/>
+          <w:szCs w:val="24"/>
+          <w:lang w:eastAsia="pt-BR"/>
+        </w:rPr>
+      </w:pPr>
+      <w:r>
+        <w:rPr>
+          <w:rFonts w:ascii="Arial" w:eastAsia="Times New Roman" w:hAnsi="Arial" w:cs="Arial"/>
+          <w:sz w:val="20"/>
+          <w:szCs w:val="20"/>
+          <w:lang w:eastAsia="pt-BR"/>
+        </w:rPr>
+        <w:t xml:space="preserve">        IX - </w:t>
+      </w:r>
+      <w:proofErr w:type="gramStart"/>
+      <w:r>
+        <w:rPr>
+          <w:rFonts w:ascii="Arial" w:eastAsia="Times New Roman" w:hAnsi="Arial" w:cs="Arial"/>
+          <w:sz w:val="20"/>
+          <w:szCs w:val="20"/>
+          <w:lang w:eastAsia="pt-BR"/>
+        </w:rPr>
+        <w:t>fonograma</w:t>
+      </w:r>
+      <w:proofErr w:type="gramEnd"/>
+      <w:r>
+        <w:rPr>
+          <w:rFonts w:ascii="Arial" w:eastAsia="Times New Roman" w:hAnsi="Arial" w:cs="Arial"/>
+          <w:sz w:val="20"/>
+          <w:szCs w:val="20"/>
+          <w:lang w:eastAsia="pt-BR"/>
+        </w:rPr>
+        <w:t xml:space="preserve"> - toda fixação de sons de uma execução ou interpretação ou de outros sons, ou de uma representação de sons que não seja uma fixação incluída em uma obra audiovisual;</w:t>
+      </w:r>
+    </w:p>
+    <w:p>
+      <w:pPr>
+        <w:spacing w:after="0" w:line="240" w:lineRule="auto"/>
+        <w:rPr>
+          <w:rFonts w:ascii="Arial" w:eastAsia="Times New Roman" w:hAnsi="Arial" w:cs="Times New Roman"/>
+          <w:sz w:val="24"/>
+          <w:szCs w:val="24"/>
+          <w:lang w:eastAsia="pt-BR"/>
+        </w:rPr>
+      </w:pPr>
+      <w:r>
+        <w:rPr>
+          <w:rFonts w:ascii="Arial" w:eastAsia="Times New Roman" w:hAnsi="Arial" w:cs="Arial"/>
+          <w:sz w:val="20"/>
+          <w:szCs w:val="20"/>
+          <w:lang w:eastAsia="pt-BR"/>
+        </w:rPr>
+        <w:t xml:space="preserve">        X - </w:t>
+      </w:r>
+      <w:proofErr w:type="gramStart"/>
+      <w:r>
+        <w:rPr>
+          <w:rFonts w:ascii="Arial" w:eastAsia="Times New Roman" w:hAnsi="Arial" w:cs="Arial"/>
+          <w:sz w:val="20"/>
+          <w:szCs w:val="20"/>
+          <w:lang w:eastAsia="pt-BR"/>
+        </w:rPr>
+        <w:t>editor</w:t>
+      </w:r>
+      <w:proofErr w:type="gramEnd"/>
+      <w:r>
+        <w:rPr>
+          <w:rFonts w:ascii="Arial" w:eastAsia="Times New Roman" w:hAnsi="Arial" w:cs="Arial"/>
+          <w:sz w:val="20"/>
+          <w:szCs w:val="20"/>
+          <w:lang w:eastAsia="pt-BR"/>
+        </w:rPr>
+        <w:t xml:space="preserve"> - a pessoa física ou jurídica à qual se atribui o direito exclusivo de reprodução da obra e o dever de divulgá-la, nos limites previstos no contrato de edição; </w:t>
       </w:r>
     </w:p>
     <w:p>
@@ -21421,17 +21929,8 @@
         </w:rPr>
         <w:t>        Art. 6º Não serão de domínio da União, dos Estados, do Distrito Federal ou dos Municípios as obras por eles simplesmente subvencionadas.</w:t>
       </w:r>
-    </w:p>
-    <w:p>
-      <w:pPr>
-        <w:pStyle w:val="Palavras-chave"/>
-        <w:spacing w:after="0"/>
-        <w:jc w:val="center"/>
-        <w:rPr>
-          <w:rFonts w:cs="Arial"/>
-          <w:b/>
-        </w:rPr>
-      </w:pPr>
+      <w:bookmarkStart w:id="4" w:name="_GoBack"/>
+      <w:bookmarkEnd w:id="4"/>
     </w:p>
     <w:sectPr>
       <w:headerReference w:type="default" r:id="rId13"/>
@@ -21446,7 +21945,7 @@
 </file>
 
 <file path=word/endnotes.xml><?xml version="1.0" encoding="utf-8"?>
-<w:endnotes xmlns:wpc="http://schemas.microsoft.com/office/word/2010/wordprocessingCanvas" xmlns:mc="http://schemas.openxmlformats.org/markup-compatibility/2006" xmlns:o="urn:schemas-microsoft-com:office:office" xmlns:r="http://schemas.openxmlformats.org/officeDocument/2006/relationships" xmlns:m="http://schemas.openxmlformats.org/officeDocument/2006/math" xmlns:v="urn:schemas-microsoft-com:vml" xmlns:wp14="http://schemas.microsoft.com/office/word/2010/wordprocessingDrawing" xmlns:wp="http://schemas.openxmlformats.org/drawingml/2006/wordprocessingDrawing" xmlns:w10="urn:schemas-microsoft-com:office:word" xmlns:w="http://schemas.openxmlformats.org/wordprocessingml/2006/main" xmlns:w14="http://schemas.microsoft.com/office/word/2010/wordml" xmlns:w15="http://schemas.microsoft.com/office/word/2012/wordml" xmlns:wpg="http://schemas.microsoft.com/office/word/2010/wordprocessingGroup" xmlns:wpi="http://schemas.microsoft.com/office/word/2010/wordprocessingInk" xmlns:wne="http://schemas.microsoft.com/office/word/2006/wordml" xmlns:wps="http://schemas.microsoft.com/office/word/2010/wordprocessingShape" mc:Ignorable="w14 w15 wp14">
+<w:endnotes xmlns:wpc="http://schemas.microsoft.com/office/word/2010/wordprocessingCanvas" xmlns:cx="http://schemas.microsoft.com/office/drawing/2014/chartex" xmlns:cx1="http://schemas.microsoft.com/office/drawing/2015/9/8/chartex" xmlns:cx2="http://schemas.microsoft.com/office/drawing/2015/10/21/chartex" xmlns:cx3="http://schemas.microsoft.com/office/drawing/2016/5/9/chartex" xmlns:cx4="http://schemas.microsoft.com/office/drawing/2016/5/10/chartex" xmlns:cx5="http://schemas.microsoft.com/office/drawing/2016/5/11/chartex" xmlns:cx6="http://schemas.microsoft.com/office/drawing/2016/5/12/chartex" xmlns:cx7="http://schemas.microsoft.com/office/drawing/2016/5/13/chartex" xmlns:cx8="http://schemas.microsoft.com/office/drawing/2016/5/14/chartex" xmlns:mc="http://schemas.openxmlformats.org/markup-compatibility/2006" xmlns:aink="http://schemas.microsoft.com/office/drawing/2016/ink" xmlns:am3d="http://schemas.microsoft.com/office/drawing/2017/model3d" xmlns:o="urn:schemas-microsoft-com:office:office" xmlns:r="http://schemas.openxmlformats.org/officeDocument/2006/relationships" xmlns:m="http://schemas.openxmlformats.org/officeDocument/2006/math" xmlns:v="urn:schemas-microsoft-com:vml" xmlns:wp14="http://schemas.microsoft.com/office/word/2010/wordprocessingDrawing" xmlns:wp="http://schemas.openxmlformats.org/drawingml/2006/wordprocessingDrawing" xmlns:w10="urn:schemas-microsoft-com:office:word" xmlns:w="http://schemas.openxmlformats.org/wordprocessingml/2006/main" xmlns:w14="http://schemas.microsoft.com/office/word/2010/wordml" xmlns:w15="http://schemas.microsoft.com/office/word/2012/wordml" xmlns:w16cid="http://schemas.microsoft.com/office/word/2016/wordml/cid" xmlns:w16se="http://schemas.microsoft.com/office/word/2015/wordml/symex" xmlns:wpg="http://schemas.microsoft.com/office/word/2010/wordprocessingGroup" xmlns:wpi="http://schemas.microsoft.com/office/word/2010/wordprocessingInk" xmlns:wne="http://schemas.microsoft.com/office/word/2006/wordml" xmlns:wps="http://schemas.microsoft.com/office/word/2010/wordprocessingShape" mc:Ignorable="w14 w15 w16se w16cid wp14">
   <w:endnote w:type="separator" w:id="-1">
     <w:p>
       <w:pPr>
@@ -21471,7 +21970,7 @@
 </file>
 
 <file path=word/footnotes.xml><?xml version="1.0" encoding="utf-8"?>
-<w:footnotes xmlns:wpc="http://schemas.microsoft.com/office/word/2010/wordprocessingCanvas" xmlns:mc="http://schemas.openxmlformats.org/markup-compatibility/2006" xmlns:o="urn:schemas-microsoft-com:office:office" xmlns:r="http://schemas.openxmlformats.org/officeDocument/2006/relationships" xmlns:m="http://schemas.openxmlformats.org/officeDocument/2006/math" xmlns:v="urn:schemas-microsoft-com:vml" xmlns:wp14="http://schemas.microsoft.com/office/word/2010/wordprocessingDrawing" xmlns:wp="http://schemas.openxmlformats.org/drawingml/2006/wordprocessingDrawing" xmlns:w10="urn:schemas-microsoft-com:office:word" xmlns:w="http://schemas.openxmlformats.org/wordprocessingml/2006/main" xmlns:w14="http://schemas.microsoft.com/office/word/2010/wordml" xmlns:w15="http://schemas.microsoft.com/office/word/2012/wordml" xmlns:wpg="http://schemas.microsoft.com/office/word/2010/wordprocessingGroup" xmlns:wpi="http://schemas.microsoft.com/office/word/2010/wordprocessingInk" xmlns:wne="http://schemas.microsoft.com/office/word/2006/wordml" xmlns:wps="http://schemas.microsoft.com/office/word/2010/wordprocessingShape" mc:Ignorable="w14 w15 wp14">
+<w:footnotes xmlns:wpc="http://schemas.microsoft.com/office/word/2010/wordprocessingCanvas" xmlns:cx="http://schemas.microsoft.com/office/drawing/2014/chartex" xmlns:cx1="http://schemas.microsoft.com/office/drawing/2015/9/8/chartex" xmlns:cx2="http://schemas.microsoft.com/office/drawing/2015/10/21/chartex" xmlns:cx3="http://schemas.microsoft.com/office/drawing/2016/5/9/chartex" xmlns:cx4="http://schemas.microsoft.com/office/drawing/2016/5/10/chartex" xmlns:cx5="http://schemas.microsoft.com/office/drawing/2016/5/11/chartex" xmlns:cx6="http://schemas.microsoft.com/office/drawing/2016/5/12/chartex" xmlns:cx7="http://schemas.microsoft.com/office/drawing/2016/5/13/chartex" xmlns:cx8="http://schemas.microsoft.com/office/drawing/2016/5/14/chartex" xmlns:mc="http://schemas.openxmlformats.org/markup-compatibility/2006" xmlns:aink="http://schemas.microsoft.com/office/drawing/2016/ink" xmlns:am3d="http://schemas.microsoft.com/office/drawing/2017/model3d" xmlns:o="urn:schemas-microsoft-com:office:office" xmlns:r="http://schemas.openxmlformats.org/officeDocument/2006/relationships" xmlns:m="http://schemas.openxmlformats.org/officeDocument/2006/math" xmlns:v="urn:schemas-microsoft-com:vml" xmlns:wp14="http://schemas.microsoft.com/office/word/2010/wordprocessingDrawing" xmlns:wp="http://schemas.openxmlformats.org/drawingml/2006/wordprocessingDrawing" xmlns:w10="urn:schemas-microsoft-com:office:word" xmlns:w="http://schemas.openxmlformats.org/wordprocessingml/2006/main" xmlns:w14="http://schemas.microsoft.com/office/word/2010/wordml" xmlns:w15="http://schemas.microsoft.com/office/word/2012/wordml" xmlns:w16cid="http://schemas.microsoft.com/office/word/2016/wordml/cid" xmlns:w16se="http://schemas.microsoft.com/office/word/2015/wordml/symex" xmlns:wpg="http://schemas.microsoft.com/office/word/2010/wordprocessingGroup" xmlns:wpi="http://schemas.microsoft.com/office/word/2010/wordprocessingInk" xmlns:wne="http://schemas.microsoft.com/office/word/2006/wordml" xmlns:wps="http://schemas.microsoft.com/office/word/2010/wordprocessingShape" mc:Ignorable="w14 w15 w16se w16cid wp14">
   <w:footnote w:type="separator" w:id="-1">
     <w:p>
       <w:pPr>
@@ -21496,7 +21995,7 @@
 </file>
 
 <file path=word/header1.xml><?xml version="1.0" encoding="utf-8"?>
-<w:hdr xmlns:wpc="http://schemas.microsoft.com/office/word/2010/wordprocessingCanvas" xmlns:mc="http://schemas.openxmlformats.org/markup-compatibility/2006" xmlns:o="urn:schemas-microsoft-com:office:office" xmlns:r="http://schemas.openxmlformats.org/officeDocument/2006/relationships" xmlns:m="http://schemas.openxmlformats.org/officeDocument/2006/math" xmlns:v="urn:schemas-microsoft-com:vml" xmlns:wp14="http://schemas.microsoft.com/office/word/2010/wordprocessingDrawing" xmlns:wp="http://schemas.openxmlformats.org/drawingml/2006/wordprocessingDrawing" xmlns:w10="urn:schemas-microsoft-com:office:word" xmlns:w="http://schemas.openxmlformats.org/wordprocessingml/2006/main" xmlns:w14="http://schemas.microsoft.com/office/word/2010/wordml" xmlns:w15="http://schemas.microsoft.com/office/word/2012/wordml" xmlns:wpg="http://schemas.microsoft.com/office/word/2010/wordprocessingGroup" xmlns:wpi="http://schemas.microsoft.com/office/word/2010/wordprocessingInk" xmlns:wne="http://schemas.microsoft.com/office/word/2006/wordml" xmlns:wps="http://schemas.microsoft.com/office/word/2010/wordprocessingShape" mc:Ignorable="w14 w15 wp14">
+<w:hdr xmlns:wpc="http://schemas.microsoft.com/office/word/2010/wordprocessingCanvas" xmlns:cx="http://schemas.microsoft.com/office/drawing/2014/chartex" xmlns:cx1="http://schemas.microsoft.com/office/drawing/2015/9/8/chartex" xmlns:cx2="http://schemas.microsoft.com/office/drawing/2015/10/21/chartex" xmlns:cx3="http://schemas.microsoft.com/office/drawing/2016/5/9/chartex" xmlns:cx4="http://schemas.microsoft.com/office/drawing/2016/5/10/chartex" xmlns:cx5="http://schemas.microsoft.com/office/drawing/2016/5/11/chartex" xmlns:cx6="http://schemas.microsoft.com/office/drawing/2016/5/12/chartex" xmlns:cx7="http://schemas.microsoft.com/office/drawing/2016/5/13/chartex" xmlns:cx8="http://schemas.microsoft.com/office/drawing/2016/5/14/chartex" xmlns:mc="http://schemas.openxmlformats.org/markup-compatibility/2006" xmlns:aink="http://schemas.microsoft.com/office/drawing/2016/ink" xmlns:am3d="http://schemas.microsoft.com/office/drawing/2017/model3d" xmlns:o="urn:schemas-microsoft-com:office:office" xmlns:r="http://schemas.openxmlformats.org/officeDocument/2006/relationships" xmlns:m="http://schemas.openxmlformats.org/officeDocument/2006/math" xmlns:v="urn:schemas-microsoft-com:vml" xmlns:wp14="http://schemas.microsoft.com/office/word/2010/wordprocessingDrawing" xmlns:wp="http://schemas.openxmlformats.org/drawingml/2006/wordprocessingDrawing" xmlns:w10="urn:schemas-microsoft-com:office:word" xmlns:w="http://schemas.openxmlformats.org/wordprocessingml/2006/main" xmlns:w14="http://schemas.microsoft.com/office/word/2010/wordml" xmlns:w15="http://schemas.microsoft.com/office/word/2012/wordml" xmlns:w16cid="http://schemas.microsoft.com/office/word/2016/wordml/cid" xmlns:w16se="http://schemas.microsoft.com/office/word/2015/wordml/symex" xmlns:wpg="http://schemas.microsoft.com/office/word/2010/wordprocessingGroup" xmlns:wpi="http://schemas.microsoft.com/office/word/2010/wordprocessingInk" xmlns:wne="http://schemas.microsoft.com/office/word/2006/wordml" xmlns:wps="http://schemas.microsoft.com/office/word/2010/wordprocessingShape" mc:Ignorable="w14 w15 w16se w16cid wp14">
   <w:p>
     <w:pPr>
       <w:pStyle w:val="Cabealho"/>
@@ -21512,7 +22011,7 @@
 </file>
 
 <file path=word/header2.xml><?xml version="1.0" encoding="utf-8"?>
-<w:hdr xmlns:wpc="http://schemas.microsoft.com/office/word/2010/wordprocessingCanvas" xmlns:mc="http://schemas.openxmlformats.org/markup-compatibility/2006" xmlns:o="urn:schemas-microsoft-com:office:office" xmlns:r="http://schemas.openxmlformats.org/officeDocument/2006/relationships" xmlns:m="http://schemas.openxmlformats.org/officeDocument/2006/math" xmlns:v="urn:schemas-microsoft-com:vml" xmlns:wp14="http://schemas.microsoft.com/office/word/2010/wordprocessingDrawing" xmlns:wp="http://schemas.openxmlformats.org/drawingml/2006/wordprocessingDrawing" xmlns:w10="urn:schemas-microsoft-com:office:word" xmlns:w="http://schemas.openxmlformats.org/wordprocessingml/2006/main" xmlns:w14="http://schemas.microsoft.com/office/word/2010/wordml" xmlns:w15="http://schemas.microsoft.com/office/word/2012/wordml" xmlns:wpg="http://schemas.microsoft.com/office/word/2010/wordprocessingGroup" xmlns:wpi="http://schemas.microsoft.com/office/word/2010/wordprocessingInk" xmlns:wne="http://schemas.microsoft.com/office/word/2006/wordml" xmlns:wps="http://schemas.microsoft.com/office/word/2010/wordprocessingShape" mc:Ignorable="w14 w15 wp14">
+<w:hdr xmlns:wpc="http://schemas.microsoft.com/office/word/2010/wordprocessingCanvas" xmlns:cx="http://schemas.microsoft.com/office/drawing/2014/chartex" xmlns:cx1="http://schemas.microsoft.com/office/drawing/2015/9/8/chartex" xmlns:cx2="http://schemas.microsoft.com/office/drawing/2015/10/21/chartex" xmlns:cx3="http://schemas.microsoft.com/office/drawing/2016/5/9/chartex" xmlns:cx4="http://schemas.microsoft.com/office/drawing/2016/5/10/chartex" xmlns:cx5="http://schemas.microsoft.com/office/drawing/2016/5/11/chartex" xmlns:cx6="http://schemas.microsoft.com/office/drawing/2016/5/12/chartex" xmlns:cx7="http://schemas.microsoft.com/office/drawing/2016/5/13/chartex" xmlns:cx8="http://schemas.microsoft.com/office/drawing/2016/5/14/chartex" xmlns:mc="http://schemas.openxmlformats.org/markup-compatibility/2006" xmlns:aink="http://schemas.microsoft.com/office/drawing/2016/ink" xmlns:am3d="http://schemas.microsoft.com/office/drawing/2017/model3d" xmlns:o="urn:schemas-microsoft-com:office:office" xmlns:r="http://schemas.openxmlformats.org/officeDocument/2006/relationships" xmlns:m="http://schemas.openxmlformats.org/officeDocument/2006/math" xmlns:v="urn:schemas-microsoft-com:vml" xmlns:wp14="http://schemas.microsoft.com/office/word/2010/wordprocessingDrawing" xmlns:wp="http://schemas.openxmlformats.org/drawingml/2006/wordprocessingDrawing" xmlns:w10="urn:schemas-microsoft-com:office:word" xmlns:w="http://schemas.openxmlformats.org/wordprocessingml/2006/main" xmlns:w14="http://schemas.microsoft.com/office/word/2010/wordml" xmlns:w15="http://schemas.microsoft.com/office/word/2012/wordml" xmlns:w16cid="http://schemas.microsoft.com/office/word/2016/wordml/cid" xmlns:w16se="http://schemas.microsoft.com/office/word/2015/wordml/symex" xmlns:wpg="http://schemas.microsoft.com/office/word/2010/wordprocessingGroup" xmlns:wpi="http://schemas.microsoft.com/office/word/2010/wordprocessingInk" xmlns:wne="http://schemas.microsoft.com/office/word/2006/wordml" xmlns:wps="http://schemas.microsoft.com/office/word/2010/wordprocessingShape" mc:Ignorable="w14 w15 w16se w16cid wp14">
   <w:sdt>
     <w:sdtPr>
       <w:id w:val="-1509901586"/>
@@ -21558,7 +22057,7 @@
 </file>
 
 <file path=word/styles.xml><?xml version="1.0" encoding="utf-8"?>
-<w:styles xmlns:mc="http://schemas.openxmlformats.org/markup-compatibility/2006" xmlns:r="http://schemas.openxmlformats.org/officeDocument/2006/relationships" xmlns:w="http://schemas.openxmlformats.org/wordprocessingml/2006/main" xmlns:w14="http://schemas.microsoft.com/office/word/2010/wordml" xmlns:w15="http://schemas.microsoft.com/office/word/2012/wordml" mc:Ignorable="w14 w15">
+<w:styles xmlns:mc="http://schemas.openxmlformats.org/markup-compatibility/2006" xmlns:r="http://schemas.openxmlformats.org/officeDocument/2006/relationships" xmlns:w="http://schemas.openxmlformats.org/wordprocessingml/2006/main" xmlns:w14="http://schemas.microsoft.com/office/word/2010/wordml" xmlns:w15="http://schemas.microsoft.com/office/word/2012/wordml" xmlns:w16cid="http://schemas.microsoft.com/office/word/2016/wordml/cid" xmlns:w16se="http://schemas.microsoft.com/office/word/2015/wordml/symex" mc:Ignorable="w14 w15 w16se w16cid">
   <w:docDefaults>
     <w:rPrDefault>
       <w:rPr>
@@ -21574,7 +22073,7 @@
       </w:pPr>
     </w:pPrDefault>
   </w:docDefaults>
-  <w:latentStyles w:defLockedState="0" w:defUIPriority="99" w:defSemiHidden="0" w:defUnhideWhenUsed="0" w:defQFormat="0" w:count="371">
+  <w:latentStyles w:defLockedState="0" w:defUIPriority="99" w:defSemiHidden="0" w:defUnhideWhenUsed="0" w:defQFormat="0" w:count="375">
     <w:lsdException w:name="Normal" w:uiPriority="0" w:qFormat="1"/>
     <w:lsdException w:name="heading 1" w:qFormat="1"/>
     <w:lsdException w:name="heading 2" w:semiHidden="1" w:uiPriority="9" w:unhideWhenUsed="1" w:qFormat="1"/>
@@ -21680,7 +22179,6 @@
     <w:lsdException w:name="HTML Sample" w:semiHidden="1" w:unhideWhenUsed="1"/>
     <w:lsdException w:name="HTML Typewriter" w:semiHidden="1" w:unhideWhenUsed="1"/>
     <w:lsdException w:name="HTML Variable" w:semiHidden="1" w:unhideWhenUsed="1"/>
-    <w:lsdException w:name="Normal Table" w:semiHidden="1" w:unhideWhenUsed="1"/>
     <w:lsdException w:name="annotation subject" w:semiHidden="1" w:unhideWhenUsed="1"/>
     <w:lsdException w:name="No List" w:semiHidden="1" w:unhideWhenUsed="1"/>
     <w:lsdException w:name="Outline List 1" w:semiHidden="1" w:unhideWhenUsed="1"/>
@@ -21724,10 +22222,8 @@
     <w:lsdException w:name="Table Elegant" w:semiHidden="1" w:unhideWhenUsed="1"/>
     <w:lsdException w:name="Table Professional" w:semiHidden="1" w:unhideWhenUsed="1"/>
     <w:lsdException w:name="Table Subtle 1" w:semiHidden="1" w:unhideWhenUsed="1"/>
-    <w:lsdException w:name="Table Subtle 2" w:semiHidden="1" w:unhideWhenUsed="1"/>
     <w:lsdException w:name="Table Web 1" w:semiHidden="1" w:unhideWhenUsed="1"/>
     <w:lsdException w:name="Table Web 2" w:semiHidden="1" w:unhideWhenUsed="1"/>
-    <w:lsdException w:name="Table Web 3" w:semiHidden="1" w:unhideWhenUsed="1"/>
     <w:lsdException w:name="Balloon Text" w:semiHidden="1" w:unhideWhenUsed="1"/>
     <w:lsdException w:name="Table Grid" w:uiPriority="59"/>
     <w:lsdException w:name="Table Theme" w:semiHidden="1" w:unhideWhenUsed="1"/>
@@ -21946,6 +22442,10 @@
     <w:lsdException w:name="List Table 5 Dark Accent 6" w:uiPriority="50"/>
     <w:lsdException w:name="List Table 6 Colorful Accent 6" w:uiPriority="51"/>
     <w:lsdException w:name="List Table 7 Colorful Accent 6" w:uiPriority="52"/>
+    <w:lsdException w:name="Mention" w:semiHidden="1" w:unhideWhenUsed="1"/>
+    <w:lsdException w:name="Smart Hyperlink" w:semiHidden="1" w:unhideWhenUsed="1"/>
+    <w:lsdException w:name="Hashtag" w:semiHidden="1" w:unhideWhenUsed="1"/>
+    <w:lsdException w:name="Unresolved Mention" w:semiHidden="1" w:unhideWhenUsed="1"/>
   </w:latentStyles>
   <w:style w:type="paragraph" w:default="1" w:styleId="Normal">
     <w:name w:val="Normal"/>
@@ -22139,7 +22639,6 @@
       <w:spacing w:after="0" w:line="240" w:lineRule="auto"/>
     </w:pPr>
     <w:tblPr>
-      <w:tblInd w:w="0" w:type="dxa"/>
       <w:tblBorders>
         <w:top w:val="single" w:sz="4" w:space="0" w:color="auto"/>
         <w:left w:val="single" w:sz="4" w:space="0" w:color="auto"/>
@@ -22148,12 +22647,6 @@
         <w:insideH w:val="single" w:sz="4" w:space="0" w:color="auto"/>
         <w:insideV w:val="single" w:sz="4" w:space="0" w:color="auto"/>
       </w:tblBorders>
-      <w:tblCellMar>
-        <w:top w:w="0" w:type="dxa"/>
-        <w:left w:w="108" w:type="dxa"/>
-        <w:bottom w:w="0" w:type="dxa"/>
-        <w:right w:w="108" w:type="dxa"/>
-      </w:tblCellMar>
     </w:tblPr>
   </w:style>
   <w:style w:type="character" w:customStyle="1" w:styleId="Ttulo6Char">
@@ -22584,7 +23077,7 @@
 </file>
 
 <file path=customXml/itemProps1.xml><?xml version="1.0" encoding="utf-8"?>
-<ds:datastoreItem xmlns:ds="http://schemas.openxmlformats.org/officeDocument/2006/customXml" ds:itemID="{D27E19F6-790B-4EF3-8AE7-2F7F43CDB0C2}">
+<ds:datastoreItem xmlns:ds="http://schemas.openxmlformats.org/officeDocument/2006/customXml" ds:itemID="{30402890-A2AF-403C-BFC8-022143C1411E}">
   <ds:schemaRefs>
     <ds:schemaRef ds:uri="http://schemas.openxmlformats.org/officeDocument/2006/bibliography"/>
   </ds:schemaRefs>

</xml_diff>